<commit_message>
forras, iro, ellenorzo beirasa
</commit_message>
<xml_diff>
--- a/tudositas.docx
+++ b/tudositas.docx
@@ -5,6 +5,10 @@
     <w:p>
       <w:pPr>
         <w:pStyle w:val="Heading1"/>
+        <w:numPr>
+          <w:ilvl w:val="0"/>
+          <w:numId w:val="1"/>
+        </w:numPr>
         <w:bidi w:val="0"/>
         <w:spacing w:before="240" w:after="120"/>
         <w:ind w:hanging="0" w:start="0"/>
@@ -33,25 +37,7 @@
         <w:rPr>
           <w:rFonts w:ascii="Arial" w:hAnsi="Arial"/>
         </w:rPr>
-        <w:t>A Nature tudományos magazinban publikált kutatás azt sugallja, hogy egy egészséges étrend sokkal nagyobb hatással van az agyra, mint gondoltuk. A Warwicki Egyetem kutatói rávilágítanak arra, hogy az étrendi preferenciáink nemcsak a testünk egészségét folyásolja be, hanem a lelki egészségünk</w:t>
-      </w:r>
-      <w:r>
-        <w:rPr>
-          <w:rFonts w:ascii="Arial" w:hAnsi="Arial"/>
-        </w:rPr>
-        <w:t>re</w:t>
-      </w:r>
-      <w:r>
-        <w:rPr>
-          <w:rFonts w:ascii="Arial" w:hAnsi="Arial"/>
-        </w:rPr>
-        <w:t xml:space="preserve"> is hatalmas </w:t>
-      </w:r>
-      <w:r>
-        <w:rPr>
-          <w:rFonts w:ascii="Arial" w:hAnsi="Arial"/>
-        </w:rPr>
-        <w:t>ráhatást gyakorol.</w:t>
+        <w:t>A Nature tudományos magazinban publikált kutatás azt sugallja, hogy egy egészséges étrend sokkal nagyobb hatással van az agyra, mint gondoltuk. A Warwicki Egyetem kutatói rávilágítanak arra, hogy az étrendi preferenciáink nemcsak a testünk egészségét folyásolja be, hanem a lelki egészségünkre is hatalmas ráhatást gyakorol.</w:t>
       </w:r>
     </w:p>
     <w:p>
@@ -147,13 +133,7 @@
         <w:rPr>
           <w:rFonts w:ascii="Arial" w:hAnsi="Arial"/>
         </w:rPr>
-        <w:t xml:space="preserve">Feng Jianfeng professzor, a kutatás egyik szerzője és a Warwicki Egyetem munkatársa, kiemelte azt, hogy </w:t>
-      </w:r>
-      <w:r>
-        <w:rPr>
-          <w:rFonts w:ascii="Arial" w:hAnsi="Arial"/>
-        </w:rPr>
-        <w:t>egész életre kiható hatásokat élvezhetünk azzal, ha már fiatal korban elkezdjük az egészséges étkezést. Azt mondta, hogy “Egy egészséges és kiegyensúlyozott diéta kialakítása a fiatalabb éveinkben elengedhetetlen az egészséges növekedéshez. Hogy elősegítsék a megfelelő étrend kiépítését, mind a családoknak, mind az iskoláknak kínálniuk kell különböző, tápláló ételeket és ki kell építeniük egy környezetet, ami támogatja az egyén mentális is fizikai egészségét.”</w:t>
+        <w:t>Feng Jianfeng professzor, a kutatás egyik szerzője és a Warwicki Egyetem munkatársa, kiemelte azt, hogy egész életre kiható hatásokat élvezhetünk azzal, ha már fiatal korban elkezdjük az egészséges étkezést. Azt mondta, hogy “Egy egészséges és kiegyensúlyozott diéta kialakítása a fiatalabb éveinkben elengedhetetlen az egészséges növekedéshez. Hogy elősegítsék a megfelelő étrend kiépítését, mind a családoknak, mind az iskoláknak kínálniuk kell különböző, tápláló ételeket és ki kell építeniük egy környezetet, ami támogatja az egyén mentális is fizikai egészségét.”</w:t>
       </w:r>
     </w:p>
     <w:p>
@@ -166,6 +146,45 @@
       </w:pPr>
       <w:r>
         <w:rPr/>
+      </w:r>
+    </w:p>
+    <w:p>
+      <w:pPr>
+        <w:pStyle w:val="BodyText"/>
+        <w:bidi w:val="0"/>
+        <w:spacing w:before="0" w:after="140"/>
+        <w:jc w:val="start"/>
+        <w:rPr/>
+      </w:pPr>
+      <w:r>
+        <w:rPr/>
+        <w:t>Forrás: https://warwick.ac.uk/newsandevents/pressreleases/?newsItem=8a1785d88f0a7498018f0f3c47ce31cd</w:t>
+      </w:r>
+    </w:p>
+    <w:p>
+      <w:pPr>
+        <w:pStyle w:val="BodyText"/>
+        <w:bidi w:val="0"/>
+        <w:spacing w:before="0" w:after="140"/>
+        <w:jc w:val="start"/>
+        <w:rPr/>
+      </w:pPr>
+      <w:r>
+        <w:rPr/>
+        <w:t>Írta:  Oláh Balázs</w:t>
+      </w:r>
+    </w:p>
+    <w:p>
+      <w:pPr>
+        <w:pStyle w:val="BodyText"/>
+        <w:bidi w:val="0"/>
+        <w:spacing w:before="0" w:after="140"/>
+        <w:jc w:val="start"/>
+        <w:rPr/>
+      </w:pPr>
+      <w:r>
+        <w:rPr/>
+        <w:t>Ellenőrizte: Knoll Dominik</w:t>
       </w:r>
     </w:p>
     <w:sectPr>
@@ -175,6 +194,7 @@
       <w:pgNumType w:fmt="decimal"/>
       <w:formProt w:val="false"/>
       <w:textDirection w:val="lrTb"/>
+      <w:docGrid w:type="default" w:linePitch="100" w:charSpace="0"/>
     </w:sectPr>
   </w:body>
 </w:document>
@@ -185,7 +205,134 @@
   <w:abstractNum w:abstractNumId="1">
     <w:lvl w:ilvl="0">
       <w:start w:val="1"/>
-      <w:pStyle w:val="Heading1"/>
+      <w:numFmt w:val="none"/>
+      <w:suff w:val="nothing"/>
+      <w:lvlText w:val=""/>
+      <w:lvlJc w:val="start"/>
+      <w:pPr>
+        <w:tabs>
+          <w:tab w:val="num" w:pos="0"/>
+        </w:tabs>
+        <w:ind w:start="0" w:hanging="0"/>
+      </w:pPr>
+      <w:rPr/>
+    </w:lvl>
+    <w:lvl w:ilvl="1">
+      <w:start w:val="1"/>
+      <w:numFmt w:val="none"/>
+      <w:suff w:val="nothing"/>
+      <w:lvlText w:val=""/>
+      <w:lvlJc w:val="start"/>
+      <w:pPr>
+        <w:tabs>
+          <w:tab w:val="num" w:pos="0"/>
+        </w:tabs>
+        <w:ind w:start="0" w:hanging="0"/>
+      </w:pPr>
+      <w:rPr/>
+    </w:lvl>
+    <w:lvl w:ilvl="2">
+      <w:start w:val="1"/>
+      <w:numFmt w:val="none"/>
+      <w:suff w:val="nothing"/>
+      <w:lvlText w:val=""/>
+      <w:lvlJc w:val="start"/>
+      <w:pPr>
+        <w:tabs>
+          <w:tab w:val="num" w:pos="0"/>
+        </w:tabs>
+        <w:ind w:start="0" w:hanging="0"/>
+      </w:pPr>
+      <w:rPr/>
+    </w:lvl>
+    <w:lvl w:ilvl="3">
+      <w:start w:val="1"/>
+      <w:numFmt w:val="none"/>
+      <w:suff w:val="nothing"/>
+      <w:lvlText w:val=""/>
+      <w:lvlJc w:val="start"/>
+      <w:pPr>
+        <w:tabs>
+          <w:tab w:val="num" w:pos="0"/>
+        </w:tabs>
+        <w:ind w:start="0" w:hanging="0"/>
+      </w:pPr>
+      <w:rPr/>
+    </w:lvl>
+    <w:lvl w:ilvl="4">
+      <w:start w:val="1"/>
+      <w:numFmt w:val="none"/>
+      <w:suff w:val="nothing"/>
+      <w:lvlText w:val=""/>
+      <w:lvlJc w:val="start"/>
+      <w:pPr>
+        <w:tabs>
+          <w:tab w:val="num" w:pos="0"/>
+        </w:tabs>
+        <w:ind w:start="0" w:hanging="0"/>
+      </w:pPr>
+      <w:rPr/>
+    </w:lvl>
+    <w:lvl w:ilvl="5">
+      <w:start w:val="1"/>
+      <w:numFmt w:val="none"/>
+      <w:suff w:val="nothing"/>
+      <w:lvlText w:val=""/>
+      <w:lvlJc w:val="start"/>
+      <w:pPr>
+        <w:tabs>
+          <w:tab w:val="num" w:pos="0"/>
+        </w:tabs>
+        <w:ind w:start="0" w:hanging="0"/>
+      </w:pPr>
+      <w:rPr/>
+    </w:lvl>
+    <w:lvl w:ilvl="6">
+      <w:start w:val="1"/>
+      <w:numFmt w:val="none"/>
+      <w:suff w:val="nothing"/>
+      <w:lvlText w:val=""/>
+      <w:lvlJc w:val="start"/>
+      <w:pPr>
+        <w:tabs>
+          <w:tab w:val="num" w:pos="0"/>
+        </w:tabs>
+        <w:ind w:start="0" w:hanging="0"/>
+      </w:pPr>
+      <w:rPr/>
+    </w:lvl>
+    <w:lvl w:ilvl="7">
+      <w:start w:val="1"/>
+      <w:numFmt w:val="none"/>
+      <w:suff w:val="nothing"/>
+      <w:lvlText w:val=""/>
+      <w:lvlJc w:val="start"/>
+      <w:pPr>
+        <w:tabs>
+          <w:tab w:val="num" w:pos="0"/>
+        </w:tabs>
+        <w:ind w:start="0" w:hanging="0"/>
+      </w:pPr>
+      <w:rPr/>
+    </w:lvl>
+    <w:lvl w:ilvl="8">
+      <w:start w:val="1"/>
+      <w:numFmt w:val="none"/>
+      <w:suff w:val="nothing"/>
+      <w:lvlText w:val=""/>
+      <w:lvlJc w:val="start"/>
+      <w:pPr>
+        <w:tabs>
+          <w:tab w:val="num" w:pos="0"/>
+        </w:tabs>
+        <w:ind w:start="0" w:hanging="0"/>
+      </w:pPr>
+      <w:rPr/>
+    </w:lvl>
+  </w:abstractNum>
+  <w:abstractNum w:abstractNumId="2">
+    <w:lvl w:ilvl="0">
+      <w:start w:val="1"/>
       <w:numFmt w:val="none"/>
       <w:suff w:val="nothing"/>
       <w:lvlText w:val=""/>
@@ -304,6 +451,9 @@
   </w:abstractNum>
   <w:num w:numId="1">
     <w:abstractNumId w:val="1"/>
+  </w:num>
+  <w:num w:numId="2">
+    <w:abstractNumId w:val="2"/>
   </w:num>
 </w:numbering>
 </file>
@@ -322,7 +472,6 @@
     </w:rPrDefault>
     <w:pPrDefault>
       <w:pPr>
-        <w:widowControl/>
         <w:suppressAutoHyphens w:val="true"/>
       </w:pPr>
     </w:pPrDefault>
@@ -332,7 +481,10 @@
     <w:qFormat/>
     <w:pPr>
       <w:widowControl/>
+      <w:suppressAutoHyphens w:val="true"/>
       <w:bidi w:val="0"/>
+      <w:spacing w:before="0" w:after="0"/>
+      <w:jc w:val="start"/>
     </w:pPr>
     <w:rPr>
       <w:rFonts w:ascii="Liberation Serif" w:hAnsi="Liberation Serif" w:eastAsia="Noto Serif CJK SC" w:cs="Noto Sans Devanagari"/>

</xml_diff>